<commit_message>
Chuyển đề tài sang game Color Bubble
</commit_message>
<xml_diff>
--- a/Danh sach nhom 2.docx
+++ b/Danh sach nhom 2.docx
@@ -2271,7 +2271,15 @@
           <w:sz w:val="24"/>
           <w:szCs w:val="24"/>
         </w:rPr>
-        <w:t>App viết nhật ký</w:t>
+        <w:t xml:space="preserve">Game Color </w:t>
+      </w:r>
+      <w:r>
+        <w:rPr>
+          <w:rFonts w:ascii="Segoe UI" w:hAnsi="Segoe UI" w:cs="Segoe UI"/>
+          <w:color w:val="24292E"/>
+          <w:shd w:val="clear" w:color="auto" w:fill="FFFFFF"/>
+        </w:rPr>
+        <w:t>Bubble</w:t>
       </w:r>
       <w:bookmarkStart w:id="0" w:name="_GoBack"/>
       <w:bookmarkEnd w:id="0"/>

</xml_diff>

<commit_message>
Hoàn thành bài tập về nhà
</commit_message>
<xml_diff>
--- a/Danh sach nhom 2.docx
+++ b/Danh sach nhom 2.docx
@@ -974,6 +974,13 @@
                 <w:sz w:val="32"/>
               </w:rPr>
             </w:pPr>
+            <w:r>
+              <w:rPr>
+                <w:rFonts w:ascii="Times New Roman" w:hAnsi="Times New Roman" w:cs="Times New Roman"/>
+                <w:sz w:val="32"/>
+              </w:rPr>
+              <w:t>9/5/2018</w:t>
+            </w:r>
           </w:p>
         </w:tc>
       </w:tr>
@@ -1070,6 +1077,13 @@
                 <w:sz w:val="32"/>
               </w:rPr>
             </w:pPr>
+            <w:r>
+              <w:rPr>
+                <w:rFonts w:ascii="Times New Roman" w:hAnsi="Times New Roman" w:cs="Times New Roman"/>
+                <w:sz w:val="32"/>
+              </w:rPr>
+              <w:t>9/5/2018</w:t>
+            </w:r>
           </w:p>
         </w:tc>
       </w:tr>
@@ -1166,6 +1180,13 @@
                 <w:sz w:val="32"/>
               </w:rPr>
             </w:pPr>
+            <w:r>
+              <w:rPr>
+                <w:rFonts w:ascii="Times New Roman" w:hAnsi="Times New Roman" w:cs="Times New Roman"/>
+                <w:sz w:val="32"/>
+              </w:rPr>
+              <w:t>9/5/2018</w:t>
+            </w:r>
           </w:p>
         </w:tc>
       </w:tr>
@@ -1262,6 +1283,13 @@
                 <w:sz w:val="32"/>
               </w:rPr>
             </w:pPr>
+            <w:r>
+              <w:rPr>
+                <w:rFonts w:ascii="Times New Roman" w:hAnsi="Times New Roman" w:cs="Times New Roman"/>
+                <w:sz w:val="32"/>
+              </w:rPr>
+              <w:t>9/5/2018</w:t>
+            </w:r>
           </w:p>
         </w:tc>
       </w:tr>
@@ -1358,6 +1386,13 @@
                 <w:sz w:val="32"/>
               </w:rPr>
             </w:pPr>
+            <w:r>
+              <w:rPr>
+                <w:rFonts w:ascii="Times New Roman" w:hAnsi="Times New Roman" w:cs="Times New Roman"/>
+                <w:sz w:val="32"/>
+              </w:rPr>
+              <w:t>9/5/2018</w:t>
+            </w:r>
           </w:p>
         </w:tc>
       </w:tr>
@@ -1454,6 +1489,13 @@
                 <w:sz w:val="32"/>
               </w:rPr>
             </w:pPr>
+            <w:r>
+              <w:rPr>
+                <w:rFonts w:ascii="Times New Roman" w:hAnsi="Times New Roman" w:cs="Times New Roman"/>
+                <w:sz w:val="32"/>
+              </w:rPr>
+              <w:t>9/5/2018</w:t>
+            </w:r>
           </w:p>
         </w:tc>
       </w:tr>
@@ -1551,6 +1593,13 @@
                 <w:sz w:val="32"/>
               </w:rPr>
             </w:pPr>
+            <w:r>
+              <w:rPr>
+                <w:rFonts w:ascii="Times New Roman" w:hAnsi="Times New Roman" w:cs="Times New Roman"/>
+                <w:sz w:val="32"/>
+              </w:rPr>
+              <w:t>9/5/2018</w:t>
+            </w:r>
           </w:p>
         </w:tc>
       </w:tr>
@@ -1648,6 +1697,13 @@
                 <w:sz w:val="32"/>
               </w:rPr>
             </w:pPr>
+            <w:r>
+              <w:rPr>
+                <w:rFonts w:ascii="Times New Roman" w:hAnsi="Times New Roman" w:cs="Times New Roman"/>
+                <w:sz w:val="32"/>
+              </w:rPr>
+              <w:t>9/5/2018</w:t>
+            </w:r>
           </w:p>
         </w:tc>
       </w:tr>
@@ -1745,6 +1801,13 @@
                 <w:sz w:val="32"/>
               </w:rPr>
             </w:pPr>
+            <w:r>
+              <w:rPr>
+                <w:rFonts w:ascii="Times New Roman" w:hAnsi="Times New Roman" w:cs="Times New Roman"/>
+                <w:sz w:val="32"/>
+              </w:rPr>
+              <w:t>9/5/2018</w:t>
+            </w:r>
           </w:p>
         </w:tc>
       </w:tr>
@@ -1842,6 +1905,13 @@
                 <w:sz w:val="32"/>
               </w:rPr>
             </w:pPr>
+            <w:r>
+              <w:rPr>
+                <w:rFonts w:ascii="Times New Roman" w:hAnsi="Times New Roman" w:cs="Times New Roman"/>
+                <w:sz w:val="32"/>
+              </w:rPr>
+              <w:t>9/5/2018</w:t>
+            </w:r>
           </w:p>
         </w:tc>
       </w:tr>
@@ -1939,6 +2009,13 @@
                 <w:sz w:val="32"/>
               </w:rPr>
             </w:pPr>
+            <w:r>
+              <w:rPr>
+                <w:rFonts w:ascii="Times New Roman" w:hAnsi="Times New Roman" w:cs="Times New Roman"/>
+                <w:sz w:val="32"/>
+              </w:rPr>
+              <w:t>9/5/2018</w:t>
+            </w:r>
           </w:p>
         </w:tc>
       </w:tr>
@@ -2036,6 +2113,13 @@
                 <w:sz w:val="32"/>
               </w:rPr>
             </w:pPr>
+            <w:r>
+              <w:rPr>
+                <w:rFonts w:ascii="Times New Roman" w:hAnsi="Times New Roman" w:cs="Times New Roman"/>
+                <w:sz w:val="32"/>
+              </w:rPr>
+              <w:t>9/5/2018</w:t>
+            </w:r>
           </w:p>
         </w:tc>
       </w:tr>
@@ -2133,6 +2217,13 @@
                 <w:sz w:val="32"/>
               </w:rPr>
             </w:pPr>
+            <w:r>
+              <w:rPr>
+                <w:rFonts w:ascii="Times New Roman" w:hAnsi="Times New Roman" w:cs="Times New Roman"/>
+                <w:sz w:val="32"/>
+              </w:rPr>
+              <w:t>9/5/2018</w:t>
+            </w:r>
           </w:p>
         </w:tc>
       </w:tr>
@@ -2230,6 +2321,13 @@
                 <w:sz w:val="32"/>
               </w:rPr>
             </w:pPr>
+            <w:r>
+              <w:rPr>
+                <w:rFonts w:ascii="Times New Roman" w:hAnsi="Times New Roman" w:cs="Times New Roman"/>
+                <w:sz w:val="32"/>
+              </w:rPr>
+              <w:t>9/5/2018</w:t>
+            </w:r>
           </w:p>
         </w:tc>
       </w:tr>
@@ -2271,15 +2369,7 @@
           <w:sz w:val="24"/>
           <w:szCs w:val="24"/>
         </w:rPr>
-        <w:t xml:space="preserve">Game Color </w:t>
-      </w:r>
-      <w:r>
-        <w:rPr>
-          <w:rFonts w:ascii="Segoe UI" w:hAnsi="Segoe UI" w:cs="Segoe UI"/>
-          <w:color w:val="24292E"/>
-          <w:shd w:val="clear" w:color="auto" w:fill="FFFFFF"/>
-        </w:rPr>
-        <w:t>Bubble</w:t>
+        <w:t>Game Color Bubble</w:t>
       </w:r>
       <w:bookmarkStart w:id="0" w:name="_GoBack"/>
       <w:bookmarkEnd w:id="0"/>

</xml_diff>